<commit_message>
added another final draft
</commit_message>
<xml_diff>
--- a/ncd_paeds_mw_info.docx
+++ b/ncd_paeds_mw_info.docx
@@ -41,7 +41,7 @@
                     <pic:cNvPicPr/>
                   </pic:nvPicPr>
                   <pic:blipFill>
-                    <a:blip r:embed="rId4" cstate="print">
+                    <a:blip r:embed="rId5" cstate="print">
                       <a:extLst>
                         <a:ext uri="{28A0092B-C50C-407E-A947-70E740481C1C}">
                           <a14:useLocalDpi xmlns:a14="http://schemas.microsoft.com/office/drawing/2010/main" val="0"/>
@@ -344,7 +344,7 @@
           <w14:ligatures w14:val="none"/>
         </w:rPr>
       </w:pPr>
-      <w:hyperlink r:id="rId5" w:history="1">
+      <w:hyperlink r:id="rId6" w:history="1">
         <w:r>
           <w:rPr>
             <w:rStyle w:val="Hyperlink"/>
@@ -409,7 +409,7 @@
           <w:noProof/>
         </w:rPr>
         <w:drawing>
-          <wp:inline distT="0" distB="0" distL="0" distR="0" wp14:anchorId="3C27CD16" wp14:editId="75A99142">
+          <wp:inline distT="0" distB="0" distL="0" distR="0" wp14:anchorId="3C27CD16" wp14:editId="1D36539B">
             <wp:extent cx="1105231" cy="1105231"/>
             <wp:effectExtent l="0" t="0" r="0" b="0"/>
             <wp:docPr id="1320654526" name="Picture 1" descr="A qr code on a white background&#10;&#10;AI-generated content may be incorrect."/>
@@ -424,7 +424,7 @@
                     <pic:cNvPicPr/>
                   </pic:nvPicPr>
                   <pic:blipFill>
-                    <a:blip r:embed="rId6" cstate="print">
+                    <a:blip r:embed="rId7" cstate="print">
                       <a:extLst>
                         <a:ext uri="{28A0092B-C50C-407E-A947-70E740481C1C}">
                           <a14:useLocalDpi xmlns:a14="http://schemas.microsoft.com/office/drawing/2010/main" val="0"/>
@@ -509,7 +509,7 @@
                     <pic:cNvPicPr/>
                   </pic:nvPicPr>
                   <pic:blipFill>
-                    <a:blip r:embed="rId7" cstate="print">
+                    <a:blip r:embed="rId8" cstate="print">
                       <a:extLst>
                         <a:ext uri="{28A0092B-C50C-407E-A947-70E740481C1C}">
                           <a14:useLocalDpi xmlns:a14="http://schemas.microsoft.com/office/drawing/2010/main" val="0"/>
@@ -543,7 +543,7 @@
           <w:noProof/>
         </w:rPr>
         <w:drawing>
-          <wp:inline distT="0" distB="0" distL="0" distR="0" wp14:anchorId="6109D77F" wp14:editId="0F52C704">
+          <wp:inline distT="0" distB="0" distL="0" distR="0" wp14:anchorId="6109D77F" wp14:editId="23B2CB84">
             <wp:extent cx="664221" cy="586077"/>
             <wp:effectExtent l="0" t="0" r="0" b="0"/>
             <wp:docPr id="1264845006" name="Picture 3" descr="A grey and blue text on a white background&#10;&#10;AI-generated content may be incorrect."/>
@@ -558,7 +558,7 @@
                     <pic:cNvPicPr/>
                   </pic:nvPicPr>
                   <pic:blipFill>
-                    <a:blip r:embed="rId8" cstate="print">
+                    <a:blip r:embed="rId9" cstate="print">
                       <a:extLst>
                         <a:ext uri="{28A0092B-C50C-407E-A947-70E740481C1C}">
                           <a14:useLocalDpi xmlns:a14="http://schemas.microsoft.com/office/drawing/2010/main" val="0"/>
@@ -607,7 +607,7 @@
                     <pic:cNvPicPr/>
                   </pic:nvPicPr>
                   <pic:blipFill>
-                    <a:blip r:embed="rId9">
+                    <a:blip r:embed="rId10">
                       <a:extLst>
                         <a:ext uri="{28A0092B-C50C-407E-A947-70E740481C1C}">
                           <a14:useLocalDpi xmlns:a14="http://schemas.microsoft.com/office/drawing/2010/main" val="0"/>
@@ -668,6 +668,7 @@
           <w:b/>
           <w:bCs/>
         </w:rPr>
+        <w:lastRenderedPageBreak/>
         <w:t>View guidelines</w:t>
       </w:r>
     </w:p>
@@ -808,11 +809,19 @@
           <w:bottom w:val="single" w:sz="6" w:space="1" w:color="auto"/>
         </w:pBdr>
         <w:jc w:val="center"/>
-      </w:pPr>
-    </w:p>
-    <w:p>
-      <w:pPr>
-        <w:jc w:val="center"/>
+        <w:rPr>
+          <w:sz w:val="10"/>
+          <w:szCs w:val="10"/>
+        </w:rPr>
+      </w:pPr>
+    </w:p>
+    <w:p>
+      <w:pPr>
+        <w:jc w:val="center"/>
+        <w:rPr>
+          <w:sz w:val="10"/>
+          <w:szCs w:val="10"/>
+        </w:rPr>
       </w:pPr>
     </w:p>
     <w:p>
@@ -826,6 +835,142 @@
           <w:bCs/>
         </w:rPr>
       </w:pPr>
+      <w:r>
+        <w:rPr>
+          <w:noProof/>
+        </w:rPr>
+        <w:drawing>
+          <wp:anchor distT="0" distB="0" distL="114300" distR="114300" simplePos="0" relativeHeight="251658240" behindDoc="0" locked="0" layoutInCell="1" allowOverlap="1" wp14:anchorId="79E2A7D3" wp14:editId="42F09C8E">
+            <wp:simplePos x="0" y="0"/>
+            <wp:positionH relativeFrom="column">
+              <wp:posOffset>1099185</wp:posOffset>
+            </wp:positionH>
+            <wp:positionV relativeFrom="paragraph">
+              <wp:posOffset>316865</wp:posOffset>
+            </wp:positionV>
+            <wp:extent cx="855345" cy="1909445"/>
+            <wp:effectExtent l="0" t="0" r="0" b="0"/>
+            <wp:wrapThrough wrapText="bothSides">
+              <wp:wrapPolygon edited="0">
+                <wp:start x="0" y="0"/>
+                <wp:lineTo x="0" y="21406"/>
+                <wp:lineTo x="21167" y="21406"/>
+                <wp:lineTo x="21167" y="0"/>
+                <wp:lineTo x="0" y="0"/>
+              </wp:wrapPolygon>
+            </wp:wrapThrough>
+            <wp:docPr id="1466542050" name="Picture 8" descr="A screenshot of a phone&#10;&#10;AI-generated content may be incorrect."/>
+            <wp:cNvGraphicFramePr>
+              <a:graphicFrameLocks xmlns:a="http://schemas.openxmlformats.org/drawingml/2006/main" noChangeAspect="1"/>
+            </wp:cNvGraphicFramePr>
+            <a:graphic xmlns:a="http://schemas.openxmlformats.org/drawingml/2006/main">
+              <a:graphicData uri="http://schemas.openxmlformats.org/drawingml/2006/picture">
+                <pic:pic xmlns:pic="http://schemas.openxmlformats.org/drawingml/2006/picture">
+                  <pic:nvPicPr>
+                    <pic:cNvPr id="1466542050" name="Picture 8" descr="A screenshot of a phone&#10;&#10;AI-generated content may be incorrect."/>
+                    <pic:cNvPicPr/>
+                  </pic:nvPicPr>
+                  <pic:blipFill>
+                    <a:blip r:embed="rId11" cstate="print">
+                      <a:extLst>
+                        <a:ext uri="{28A0092B-C50C-407E-A947-70E740481C1C}">
+                          <a14:useLocalDpi xmlns:a14="http://schemas.microsoft.com/office/drawing/2010/main" val="0"/>
+                        </a:ext>
+                      </a:extLst>
+                    </a:blip>
+                    <a:stretch>
+                      <a:fillRect/>
+                    </a:stretch>
+                  </pic:blipFill>
+                  <pic:spPr>
+                    <a:xfrm>
+                      <a:off x="0" y="0"/>
+                      <a:ext cx="855345" cy="1909445"/>
+                    </a:xfrm>
+                    <a:prstGeom prst="rect">
+                      <a:avLst/>
+                    </a:prstGeom>
+                  </pic:spPr>
+                </pic:pic>
+              </a:graphicData>
+            </a:graphic>
+            <wp14:sizeRelH relativeFrom="margin">
+              <wp14:pctWidth>0</wp14:pctWidth>
+            </wp14:sizeRelH>
+            <wp14:sizeRelV relativeFrom="margin">
+              <wp14:pctHeight>0</wp14:pctHeight>
+            </wp14:sizeRelV>
+          </wp:anchor>
+        </w:drawing>
+      </w:r>
+      <w:r>
+        <w:rPr>
+          <w:noProof/>
+        </w:rPr>
+        <w:drawing>
+          <wp:anchor distT="0" distB="0" distL="114300" distR="114300" simplePos="0" relativeHeight="251659264" behindDoc="0" locked="0" layoutInCell="1" allowOverlap="1" wp14:anchorId="48AB353A" wp14:editId="267072CB">
+            <wp:simplePos x="0" y="0"/>
+            <wp:positionH relativeFrom="column">
+              <wp:posOffset>0</wp:posOffset>
+            </wp:positionH>
+            <wp:positionV relativeFrom="paragraph">
+              <wp:posOffset>316865</wp:posOffset>
+            </wp:positionV>
+            <wp:extent cx="858520" cy="1909445"/>
+            <wp:effectExtent l="0" t="0" r="5080" b="0"/>
+            <wp:wrapThrough wrapText="bothSides">
+              <wp:wrapPolygon edited="0">
+                <wp:start x="0" y="0"/>
+                <wp:lineTo x="0" y="21406"/>
+                <wp:lineTo x="21408" y="21406"/>
+                <wp:lineTo x="21408" y="0"/>
+                <wp:lineTo x="0" y="0"/>
+              </wp:wrapPolygon>
+            </wp:wrapThrough>
+            <wp:docPr id="923215212" name="Picture 7" descr="A close up of a sign&#10;&#10;AI-generated content may be incorrect."/>
+            <wp:cNvGraphicFramePr>
+              <a:graphicFrameLocks xmlns:a="http://schemas.openxmlformats.org/drawingml/2006/main" noChangeAspect="1"/>
+            </wp:cNvGraphicFramePr>
+            <a:graphic xmlns:a="http://schemas.openxmlformats.org/drawingml/2006/main">
+              <a:graphicData uri="http://schemas.openxmlformats.org/drawingml/2006/picture">
+                <pic:pic xmlns:pic="http://schemas.openxmlformats.org/drawingml/2006/picture">
+                  <pic:nvPicPr>
+                    <pic:cNvPr id="923215212" name="Picture 7" descr="A close up of a sign&#10;&#10;AI-generated content may be incorrect."/>
+                    <pic:cNvPicPr/>
+                  </pic:nvPicPr>
+                  <pic:blipFill>
+                    <a:blip r:embed="rId12" cstate="print">
+                      <a:extLst>
+                        <a:ext uri="{28A0092B-C50C-407E-A947-70E740481C1C}">
+                          <a14:useLocalDpi xmlns:a14="http://schemas.microsoft.com/office/drawing/2010/main" val="0"/>
+                        </a:ext>
+                      </a:extLst>
+                    </a:blip>
+                    <a:stretch>
+                      <a:fillRect/>
+                    </a:stretch>
+                  </pic:blipFill>
+                  <pic:spPr>
+                    <a:xfrm>
+                      <a:off x="0" y="0"/>
+                      <a:ext cx="858520" cy="1909445"/>
+                    </a:xfrm>
+                    <a:prstGeom prst="rect">
+                      <a:avLst/>
+                    </a:prstGeom>
+                  </pic:spPr>
+                </pic:pic>
+              </a:graphicData>
+            </a:graphic>
+            <wp14:sizeRelH relativeFrom="margin">
+              <wp14:pctWidth>0</wp14:pctWidth>
+            </wp14:sizeRelH>
+            <wp14:sizeRelV relativeFrom="margin">
+              <wp14:pctHeight>0</wp14:pctHeight>
+            </wp14:sizeRelV>
+          </wp:anchor>
+        </w:drawing>
+      </w:r>
       <w:r>
         <w:rPr>
           <w:b/>
@@ -858,13 +1003,7 @@
       </w:r>
       <w:proofErr w:type="spellEnd"/>
       <w:r>
-        <w:t xml:space="preserve"> MW will indicate such updates. To update, simply go to the Settings menu (3 dots in top right corner of the main screen, choose Settings</w:t>
-      </w:r>
-      <w:r>
-        <w:t>, and press the circular arrow of the content respective content bundle. Ensure that you have an Internet connection while updating.</w:t>
-      </w:r>
-      <w:r>
-        <w:t xml:space="preserve"> </w:t>
+        <w:t xml:space="preserve"> MW will indicate such updates. To update, simply go to the Settings menu (3 dots in top right corner of the main screen, choose Settings, and press the circular arrow of the content respective content bundle. Ensure that you have an Internet connection while updating. </w:t>
       </w:r>
     </w:p>
     <w:p>
@@ -877,36 +1016,42 @@
     </w:p>
     <w:p>
       <w:pPr>
-        <w:jc w:val="center"/>
-      </w:pPr>
-    </w:p>
-    <w:p>
-      <w:pPr>
         <w:pBdr>
           <w:bottom w:val="single" w:sz="6" w:space="1" w:color="auto"/>
         </w:pBdr>
         <w:jc w:val="center"/>
         <w:rPr>
-          <w:b/>
-          <w:bCs/>
-        </w:rPr>
-      </w:pPr>
-      <w:r>
-        <w:rPr>
-          <w:b/>
-          <w:bCs/>
-        </w:rPr>
-        <w:t>Trainings / survey</w:t>
-      </w:r>
+          <w:sz w:val="10"/>
+          <w:szCs w:val="10"/>
+        </w:rPr>
+      </w:pPr>
+    </w:p>
+    <w:p>
+      <w:pPr>
+        <w:jc w:val="center"/>
+        <w:rPr>
+          <w:sz w:val="10"/>
+          <w:szCs w:val="10"/>
+        </w:rPr>
+      </w:pPr>
     </w:p>
     <w:p>
       <w:pPr>
         <w:pBdr>
           <w:bottom w:val="single" w:sz="6" w:space="1" w:color="auto"/>
         </w:pBdr>
-      </w:pPr>
-      <w:r>
-        <w:t>To be defined</w:t>
+        <w:jc w:val="center"/>
+        <w:rPr>
+          <w:b/>
+          <w:bCs/>
+        </w:rPr>
+      </w:pPr>
+      <w:r>
+        <w:rPr>
+          <w:b/>
+          <w:bCs/>
+        </w:rPr>
+        <w:t>Trainings / survey</w:t>
       </w:r>
     </w:p>
     <w:p>
@@ -914,6 +1059,20 @@
         <w:pBdr>
           <w:bottom w:val="single" w:sz="6" w:space="1" w:color="auto"/>
         </w:pBdr>
+      </w:pPr>
+      <w:r>
+        <w:t>To be defined</w:t>
+      </w:r>
+    </w:p>
+    <w:p>
+      <w:pPr>
+        <w:pBdr>
+          <w:bottom w:val="single" w:sz="6" w:space="1" w:color="auto"/>
+        </w:pBdr>
+        <w:rPr>
+          <w:sz w:val="10"/>
+          <w:szCs w:val="10"/>
+        </w:rPr>
       </w:pPr>
     </w:p>
     <w:sectPr>
@@ -2162,4 +2321,16 @@
     </a:ext>
   </a:extLst>
 </a:theme>
+</file>
+
+<file path=customXml/item1.xml><?xml version="1.0" encoding="utf-8"?>
+<b:Sources xmlns:b="http://schemas.openxmlformats.org/officeDocument/2006/bibliography" xmlns="http://schemas.openxmlformats.org/officeDocument/2006/bibliography" SelectedStyle="/APASixthEditionOfficeOnline.xsl" StyleName="APA" Version="6"/>
+</file>
+
+<file path=customXml/itemProps1.xml><?xml version="1.0" encoding="utf-8"?>
+<ds:datastoreItem xmlns:ds="http://schemas.openxmlformats.org/officeDocument/2006/customXml" ds:itemID="{73D98040-1488-244F-AE4B-0AF4B7DD29E1}">
+  <ds:schemaRefs>
+    <ds:schemaRef ds:uri="http://schemas.openxmlformats.org/officeDocument/2006/bibliography"/>
+  </ds:schemaRefs>
+</ds:datastoreItem>
 </file>
</xml_diff>